<commit_message>
Sorting out windows, revert here if things mess up
</commit_message>
<xml_diff>
--- a/Tutorials.docx
+++ b/Tutorials.docx
@@ -86,6 +86,11 @@
     <w:p/>
     <w:p/>
     <w:p>
+      <w:pPr>
+        <w:rPr>
+          <w:rStyle w:val="Hyperlink"/>
+        </w:rPr>
+      </w:pPr>
       <w:r>
         <w:t xml:space="preserve">Making windows </w:t>
       </w:r>
@@ -104,6 +109,31 @@
         </w:r>
       </w:hyperlink>
     </w:p>
+    <w:p>
+      <w:pPr>
+        <w:rPr>
+          <w:rStyle w:val="Hyperlink"/>
+        </w:rPr>
+      </w:pPr>
+    </w:p>
+    <w:p>
+      <w:pPr>
+        <w:rPr>
+          <w:rStyle w:val="Hyperlink"/>
+        </w:rPr>
+      </w:pPr>
+    </w:p>
+    <w:p>
+      <w:hyperlink r:id="rId7" w:history="1">
+        <w:r>
+          <w:rPr>
+            <w:rStyle w:val="Hyperlink"/>
+          </w:rPr>
+          <w:t>https://www.youtube.com/watch?v=491TSNwXTIg</w:t>
+        </w:r>
+      </w:hyperlink>
+    </w:p>
+    <w:p/>
     <w:p/>
     <w:sectPr>
       <w:pgSz w:w="11906" w:h="16838"/>

</xml_diff>